<commit_message>
Fix some mistake in SRS
</commit_message>
<xml_diff>
--- a/SRS.docx
+++ b/SRS.docx
@@ -331,7 +331,21 @@
               <w:rPr>
                 <w:rFonts w:ascii="Times New Roman" w:hAnsi="Times New Roman" w:cs="Times New Roman"/>
               </w:rPr>
-              <w:t>Add functional requirement for managing quiz lifecycle and data retention</w:t>
+              <w:t xml:space="preserve">Add functional </w:t>
+            </w:r>
+            <w:proofErr w:type="gramStart"/>
+            <w:r>
+              <w:rPr>
+                <w:rFonts w:ascii="Times New Roman" w:hAnsi="Times New Roman" w:cs="Times New Roman"/>
+              </w:rPr>
+              <w:t>requirement</w:t>
+            </w:r>
+            <w:proofErr w:type="gramEnd"/>
+            <w:r>
+              <w:rPr>
+                <w:rFonts w:ascii="Times New Roman" w:hAnsi="Times New Roman" w:cs="Times New Roman"/>
+              </w:rPr>
+              <w:t xml:space="preserve"> for managing quiz lifecycle and data retention</w:t>
             </w:r>
           </w:p>
         </w:tc>
@@ -599,7 +613,21 @@
         <w:rPr>
           <w:rFonts w:ascii="Times New Roman" w:hAnsi="Times New Roman" w:cs="Times New Roman"/>
         </w:rPr>
-        <w:t>Users can log out at any time to terminate their authenticated session. After logout, all session tokens are invalidated and users cannot access role-based features without logging in again</w:t>
+        <w:t xml:space="preserve">Users can log out at any time to terminate their authenticated session. After logout, all session tokens are </w:t>
+      </w:r>
+      <w:proofErr w:type="gramStart"/>
+      <w:r>
+        <w:rPr>
+          <w:rFonts w:ascii="Times New Roman" w:hAnsi="Times New Roman" w:cs="Times New Roman"/>
+        </w:rPr>
+        <w:t>invalidated</w:t>
+      </w:r>
+      <w:proofErr w:type="gramEnd"/>
+      <w:r>
+        <w:rPr>
+          <w:rFonts w:ascii="Times New Roman" w:hAnsi="Times New Roman" w:cs="Times New Roman"/>
+        </w:rPr>
+        <w:t xml:space="preserve"> and users cannot access role-based features without logging in again</w:t>
       </w:r>
     </w:p>
     <w:p>
@@ -1015,7 +1043,25 @@
           <w:b/>
           <w:bCs/>
         </w:rPr>
-        <w:t>Viewing and exporting reports:</w:t>
+        <w:t xml:space="preserve">Viewing and </w:t>
+      </w:r>
+      <w:proofErr w:type="gramStart"/>
+      <w:r>
+        <w:rPr>
+          <w:rFonts w:ascii="Times New Roman" w:hAnsi="Times New Roman" w:cs="Times New Roman"/>
+          <w:b/>
+          <w:bCs/>
+        </w:rPr>
+        <w:t>exporting</w:t>
+      </w:r>
+      <w:proofErr w:type="gramEnd"/>
+      <w:r>
+        <w:rPr>
+          <w:rFonts w:ascii="Times New Roman" w:hAnsi="Times New Roman" w:cs="Times New Roman"/>
+          <w:b/>
+          <w:bCs/>
+        </w:rPr>
+        <w:t xml:space="preserve"> reports:</w:t>
       </w:r>
     </w:p>
     <w:p>
@@ -1138,7 +1184,21 @@
         <w:rPr>
           <w:rFonts w:ascii="Times New Roman" w:hAnsi="Times New Roman" w:cs="Times New Roman"/>
         </w:rPr>
-        <w:t>Teachers and admins can permanently delete individual student attempts (useful for removing invalid attempts due to technical errors or granting additional attempts beyond the configured limit). Teachers can only delete attempts for quizzes they created, while admins can delete attempts for any quiz. After an attempt is deleted, all related data including saved answers are removed. If the student has not reached the maximum attempts limit after deletion, they can start a new attempt</w:t>
+        <w:t xml:space="preserve">Teachers and admins can permanently delete individual student attempts (useful for removing invalid attempts due to technical errors or granting additional attempts beyond the configured limit). Teachers can only delete attempts for quizzes they created, while admins can delete attempts for any </w:t>
+      </w:r>
+      <w:proofErr w:type="gramStart"/>
+      <w:r>
+        <w:rPr>
+          <w:rFonts w:ascii="Times New Roman" w:hAnsi="Times New Roman" w:cs="Times New Roman"/>
+        </w:rPr>
+        <w:t>quiz</w:t>
+      </w:r>
+      <w:proofErr w:type="gramEnd"/>
+      <w:r>
+        <w:rPr>
+          <w:rFonts w:ascii="Times New Roman" w:hAnsi="Times New Roman" w:cs="Times New Roman"/>
+        </w:rPr>
+        <w:t>. After an attempt is deleted, all related data including saved answers are removed. If the student has not reached the maximum attempts limit after deletion, they can start a new attempt</w:t>
       </w:r>
     </w:p>
     <w:p>
@@ -1224,7 +1284,49 @@
         <w:rPr>
           <w:rFonts w:ascii="Times New Roman" w:hAnsi="Times New Roman" w:cs="Times New Roman"/>
         </w:rPr>
-        <w:t>Description: The system shall not store user passwords in plain text and shall enforce role based access control</w:t>
+        <w:t xml:space="preserve">Description: The system </w:t>
+      </w:r>
+      <w:proofErr w:type="gramStart"/>
+      <w:r>
+        <w:rPr>
+          <w:rFonts w:ascii="Times New Roman" w:hAnsi="Times New Roman" w:cs="Times New Roman"/>
+        </w:rPr>
+        <w:t>shall</w:t>
+      </w:r>
+      <w:proofErr w:type="gramEnd"/>
+      <w:r>
+        <w:rPr>
+          <w:rFonts w:ascii="Times New Roman" w:hAnsi="Times New Roman" w:cs="Times New Roman"/>
+        </w:rPr>
+        <w:t xml:space="preserve"> not store user passwords in plain text and </w:t>
+      </w:r>
+      <w:proofErr w:type="gramStart"/>
+      <w:r>
+        <w:rPr>
+          <w:rFonts w:ascii="Times New Roman" w:hAnsi="Times New Roman" w:cs="Times New Roman"/>
+        </w:rPr>
+        <w:t>shall</w:t>
+      </w:r>
+      <w:proofErr w:type="gramEnd"/>
+      <w:r>
+        <w:rPr>
+          <w:rFonts w:ascii="Times New Roman" w:hAnsi="Times New Roman" w:cs="Times New Roman"/>
+        </w:rPr>
+        <w:t xml:space="preserve"> enforce </w:t>
+      </w:r>
+      <w:proofErr w:type="gramStart"/>
+      <w:r>
+        <w:rPr>
+          <w:rFonts w:ascii="Times New Roman" w:hAnsi="Times New Roman" w:cs="Times New Roman"/>
+        </w:rPr>
+        <w:t>role based</w:t>
+      </w:r>
+      <w:proofErr w:type="gramEnd"/>
+      <w:r>
+        <w:rPr>
+          <w:rFonts w:ascii="Times New Roman" w:hAnsi="Times New Roman" w:cs="Times New Roman"/>
+        </w:rPr>
+        <w:t xml:space="preserve"> access control</w:t>
       </w:r>
     </w:p>
     <w:p>
@@ -1320,7 +1422,35 @@
         <w:rPr>
           <w:rFonts w:ascii="Times New Roman" w:hAnsi="Times New Roman" w:cs="Times New Roman"/>
         </w:rPr>
-        <w:t>Description: The project shall provide comprehensive documentation for environment setup, build instructions, and logical module architecture</w:t>
+        <w:t xml:space="preserve">Description: The project </w:t>
+      </w:r>
+      <w:proofErr w:type="gramStart"/>
+      <w:r>
+        <w:rPr>
+          <w:rFonts w:ascii="Times New Roman" w:hAnsi="Times New Roman" w:cs="Times New Roman"/>
+        </w:rPr>
+        <w:t>shall</w:t>
+      </w:r>
+      <w:proofErr w:type="gramEnd"/>
+      <w:r>
+        <w:rPr>
+          <w:rFonts w:ascii="Times New Roman" w:hAnsi="Times New Roman" w:cs="Times New Roman"/>
+        </w:rPr>
+        <w:t xml:space="preserve"> provide comprehensive documentation for </w:t>
+      </w:r>
+      <w:proofErr w:type="gramStart"/>
+      <w:r>
+        <w:rPr>
+          <w:rFonts w:ascii="Times New Roman" w:hAnsi="Times New Roman" w:cs="Times New Roman"/>
+        </w:rPr>
+        <w:t>environment</w:t>
+      </w:r>
+      <w:proofErr w:type="gramEnd"/>
+      <w:r>
+        <w:rPr>
+          <w:rFonts w:ascii="Times New Roman" w:hAnsi="Times New Roman" w:cs="Times New Roman"/>
+        </w:rPr>
+        <w:t xml:space="preserve"> setup, build instructions, and logical module architecture</w:t>
       </w:r>
     </w:p>
     <w:p>
@@ -1416,7 +1546,21 @@
         <w:rPr>
           <w:rFonts w:ascii="Times New Roman" w:hAnsi="Times New Roman" w:cs="Times New Roman"/>
         </w:rPr>
-        <w:t>Description: The system shall ensure referential integrity when permanently deleting attempts and their related answer records</w:t>
+        <w:t xml:space="preserve">Description: The system </w:t>
+      </w:r>
+      <w:proofErr w:type="gramStart"/>
+      <w:r>
+        <w:rPr>
+          <w:rFonts w:ascii="Times New Roman" w:hAnsi="Times New Roman" w:cs="Times New Roman"/>
+        </w:rPr>
+        <w:t>shall</w:t>
+      </w:r>
+      <w:proofErr w:type="gramEnd"/>
+      <w:r>
+        <w:rPr>
+          <w:rFonts w:ascii="Times New Roman" w:hAnsi="Times New Roman" w:cs="Times New Roman"/>
+        </w:rPr>
+        <w:t xml:space="preserve"> ensure referential integrity when permanently deleting attempts and their related answer records</w:t>
       </w:r>
     </w:p>
     <w:p>
@@ -1456,8 +1600,14 @@
       </w:r>
     </w:p>
     <w:p>
-      <w:r>
-        <w:rPr>
+      <w:pPr>
+        <w:rPr>
+          <w:rFonts w:ascii="Times New Roman" w:hAnsi="Times New Roman" w:cs="Times New Roman"/>
+        </w:rPr>
+      </w:pPr>
+      <w:r>
+        <w:rPr>
+          <w:rFonts w:ascii="Times New Roman" w:hAnsi="Times New Roman" w:cs="Times New Roman"/>
           <w:noProof/>
         </w:rPr>
         <w:drawing>
@@ -1513,6 +1663,9 @@
     <w:p>
       <w:pPr>
         <w:pStyle w:val="Heading3"/>
+        <w:rPr>
+          <w:rFonts w:cs="Times New Roman"/>
+        </w:rPr>
       </w:pPr>
       <w:r>
         <w:rPr>
@@ -1523,6 +1676,7 @@
       </w:r>
       <w:r>
         <w:rPr>
+          <w:rFonts w:cs="Times New Roman"/>
           <w:noProof/>
         </w:rPr>
         <w:drawing>
@@ -1603,8 +1757,14 @@
       </w:r>
     </w:p>
     <w:p>
-      <w:r>
-        <w:rPr>
+      <w:pPr>
+        <w:rPr>
+          <w:rFonts w:ascii="Times New Roman" w:hAnsi="Times New Roman" w:cs="Times New Roman"/>
+        </w:rPr>
+      </w:pPr>
+      <w:r>
+        <w:rPr>
+          <w:rFonts w:ascii="Times New Roman" w:hAnsi="Times New Roman" w:cs="Times New Roman"/>
           <w:noProof/>
         </w:rPr>
         <w:drawing>
@@ -1673,8 +1833,14 @@
       </w:r>
     </w:p>
     <w:p>
-      <w:r>
-        <w:rPr>
+      <w:pPr>
+        <w:rPr>
+          <w:rFonts w:ascii="Times New Roman" w:hAnsi="Times New Roman" w:cs="Times New Roman"/>
+        </w:rPr>
+      </w:pPr>
+      <w:r>
+        <w:rPr>
+          <w:rFonts w:ascii="Times New Roman" w:hAnsi="Times New Roman" w:cs="Times New Roman"/>
           <w:noProof/>
         </w:rPr>
         <w:drawing>
@@ -1743,8 +1909,14 @@
       </w:r>
     </w:p>
     <w:p>
-      <w:r>
-        <w:rPr>
+      <w:pPr>
+        <w:rPr>
+          <w:rFonts w:ascii="Times New Roman" w:hAnsi="Times New Roman" w:cs="Times New Roman"/>
+        </w:rPr>
+      </w:pPr>
+      <w:r>
+        <w:rPr>
+          <w:rFonts w:ascii="Times New Roman" w:hAnsi="Times New Roman" w:cs="Times New Roman"/>
           <w:noProof/>
         </w:rPr>
         <w:drawing>
@@ -1813,8 +1985,14 @@
       </w:r>
     </w:p>
     <w:p>
-      <w:r>
-        <w:rPr>
+      <w:pPr>
+        <w:rPr>
+          <w:rFonts w:ascii="Times New Roman" w:hAnsi="Times New Roman" w:cs="Times New Roman"/>
+        </w:rPr>
+      </w:pPr>
+      <w:r>
+        <w:rPr>
+          <w:rFonts w:ascii="Times New Roman" w:hAnsi="Times New Roman" w:cs="Times New Roman"/>
           <w:noProof/>
         </w:rPr>
         <w:drawing>
@@ -1883,8 +2061,14 @@
       </w:r>
     </w:p>
     <w:p>
-      <w:r>
-        <w:rPr>
+      <w:pPr>
+        <w:rPr>
+          <w:rFonts w:ascii="Times New Roman" w:hAnsi="Times New Roman" w:cs="Times New Roman"/>
+        </w:rPr>
+      </w:pPr>
+      <w:r>
+        <w:rPr>
+          <w:rFonts w:ascii="Times New Roman" w:hAnsi="Times New Roman" w:cs="Times New Roman"/>
           <w:noProof/>
         </w:rPr>
         <w:drawing>
@@ -1953,8 +2137,14 @@
       </w:r>
     </w:p>
     <w:p>
-      <w:r>
-        <w:rPr>
+      <w:pPr>
+        <w:rPr>
+          <w:rFonts w:ascii="Times New Roman" w:hAnsi="Times New Roman" w:cs="Times New Roman"/>
+        </w:rPr>
+      </w:pPr>
+      <w:r>
+        <w:rPr>
+          <w:rFonts w:ascii="Times New Roman" w:hAnsi="Times New Roman" w:cs="Times New Roman"/>
           <w:noProof/>
         </w:rPr>
         <w:drawing>
@@ -2288,7 +2478,7 @@
     <w:tbl>
       <w:tblPr>
         <w:tblW w:w="0" w:type="dxa"/>
-        <w:tblInd w:w="-3" w:type="dxa"/>
+        <w:tblInd w:w="54" w:type="dxa"/>
         <w:tblBorders>
           <w:top w:val="single" w:sz="2" w:space="0" w:color="000000"/>
           <w:left w:val="single" w:sz="2" w:space="0" w:color="000000"/>
@@ -2307,8 +2497,8 @@
       </w:tblPr>
       <w:tblGrid>
         <w:gridCol w:w="463"/>
-        <w:gridCol w:w="2256"/>
-        <w:gridCol w:w="6638"/>
+        <w:gridCol w:w="2250"/>
+        <w:gridCol w:w="6587"/>
       </w:tblGrid>
       <w:tr>
         <w:tc>
@@ -2564,11 +2754,19 @@
                 <w:rFonts w:ascii="Times New Roman" w:hAnsi="Times New Roman" w:cs="Times New Roman"/>
               </w:rPr>
             </w:pPr>
+            <w:proofErr w:type="gramStart"/>
             <w:r>
               <w:rPr>
                 <w:rFonts w:ascii="Times New Roman" w:hAnsi="Times New Roman" w:cs="Times New Roman"/>
               </w:rPr>
-              <w:t>Take quiz attempt</w:t>
+              <w:t>Take</w:t>
+            </w:r>
+            <w:proofErr w:type="gramEnd"/>
+            <w:r>
+              <w:rPr>
+                <w:rFonts w:ascii="Times New Roman" w:hAnsi="Times New Roman" w:cs="Times New Roman"/>
+              </w:rPr>
+              <w:t xml:space="preserve"> quiz attempt</w:t>
             </w:r>
           </w:p>
         </w:tc>
@@ -2624,62 +2822,6 @@
               <w:rPr>
                 <w:rFonts w:ascii="Times New Roman" w:hAnsi="Times New Roman" w:cs="Times New Roman"/>
               </w:rPr>
-              <w:t>Auto grading and results</w:t>
-            </w:r>
-          </w:p>
-        </w:tc>
-        <w:tc>
-          <w:tcPr>
-            <w:tcW w:w="0" w:type="auto"/>
-          </w:tcPr>
-          <w:p>
-            <w:pPr>
-              <w:rPr>
-                <w:rFonts w:ascii="Times New Roman" w:hAnsi="Times New Roman" w:cs="Times New Roman"/>
-              </w:rPr>
-            </w:pPr>
-            <w:r>
-              <w:rPr>
-                <w:rFonts w:ascii="Times New Roman" w:hAnsi="Times New Roman" w:cs="Times New Roman"/>
-              </w:rPr>
-              <w:t>System automatically calculates score based on correct answers and stores results</w:t>
-            </w:r>
-          </w:p>
-        </w:tc>
-      </w:tr>
-      <w:tr>
-        <w:tc>
-          <w:tcPr>
-            <w:tcW w:w="0" w:type="auto"/>
-          </w:tcPr>
-          <w:p>
-            <w:pPr>
-              <w:rPr>
-                <w:rFonts w:ascii="Times New Roman" w:hAnsi="Times New Roman" w:cs="Times New Roman"/>
-              </w:rPr>
-            </w:pPr>
-            <w:r>
-              <w:rPr>
-                <w:rFonts w:ascii="Times New Roman" w:hAnsi="Times New Roman" w:cs="Times New Roman"/>
-              </w:rPr>
-              <w:t>6</w:t>
-            </w:r>
-          </w:p>
-        </w:tc>
-        <w:tc>
-          <w:tcPr>
-            <w:tcW w:w="0" w:type="auto"/>
-          </w:tcPr>
-          <w:p>
-            <w:pPr>
-              <w:rPr>
-                <w:rFonts w:ascii="Times New Roman" w:hAnsi="Times New Roman" w:cs="Times New Roman"/>
-              </w:rPr>
-            </w:pPr>
-            <w:r>
-              <w:rPr>
-                <w:rFonts w:ascii="Times New Roman" w:hAnsi="Times New Roman" w:cs="Times New Roman"/>
-              </w:rPr>
               <w:t>View and export reports</w:t>
             </w:r>
           </w:p>
@@ -2718,7 +2860,7 @@
               <w:rPr>
                 <w:rFonts w:ascii="Times New Roman" w:hAnsi="Times New Roman" w:cs="Times New Roman"/>
               </w:rPr>
-              <w:t>7</w:t>
+              <w:t>6</w:t>
             </w:r>
           </w:p>
         </w:tc>
@@ -2774,7 +2916,7 @@
               <w:rPr>
                 <w:rFonts w:ascii="Times New Roman" w:hAnsi="Times New Roman" w:cs="Times New Roman"/>
               </w:rPr>
-              <w:t>8</w:t>
+              <w:t>7</w:t>
             </w:r>
           </w:p>
         </w:tc>
@@ -2830,7 +2972,7 @@
               <w:rPr>
                 <w:rFonts w:ascii="Times New Roman" w:hAnsi="Times New Roman" w:cs="Times New Roman"/>
               </w:rPr>
-              <w:t>9</w:t>
+              <w:t>8</w:t>
             </w:r>
           </w:p>
         </w:tc>
@@ -2886,7 +3028,7 @@
               <w:rPr>
                 <w:rFonts w:ascii="Times New Roman" w:hAnsi="Times New Roman" w:cs="Times New Roman"/>
               </w:rPr>
-              <w:t>10</w:t>
+              <w:t>9</w:t>
             </w:r>
           </w:p>
         </w:tc>
@@ -2942,7 +3084,7 @@
               <w:rPr>
                 <w:rFonts w:ascii="Times New Roman" w:hAnsi="Times New Roman" w:cs="Times New Roman"/>
               </w:rPr>
-              <w:t>11</w:t>
+              <w:t>10</w:t>
             </w:r>
           </w:p>
         </w:tc>
@@ -2998,7 +3140,7 @@
               <w:rPr>
                 <w:rFonts w:ascii="Times New Roman" w:hAnsi="Times New Roman" w:cs="Times New Roman"/>
               </w:rPr>
-              <w:t>12</w:t>
+              <w:t>11</w:t>
             </w:r>
           </w:p>
         </w:tc>
@@ -3054,7 +3196,7 @@
               <w:rPr>
                 <w:rFonts w:ascii="Times New Roman" w:hAnsi="Times New Roman" w:cs="Times New Roman"/>
               </w:rPr>
-              <w:t>13</w:t>
+              <w:t>12</w:t>
             </w:r>
           </w:p>
         </w:tc>
@@ -3098,6 +3240,13 @@
     </w:tbl>
     <w:p>
       <w:pPr>
+        <w:rPr>
+          <w:rFonts w:ascii="Times New Roman" w:hAnsi="Times New Roman" w:cs="Times New Roman"/>
+        </w:rPr>
+      </w:pPr>
+    </w:p>
+    <w:p>
+      <w:pPr>
         <w:pStyle w:val="Heading2"/>
         <w:rPr>
           <w:rFonts w:cs="Times New Roman"/>
@@ -3388,8 +3537,16 @@
         <w:rPr>
           <w:rFonts w:cs="Times New Roman"/>
         </w:rPr>
-        <w:t>UC-02 Manage question bank</w:t>
-      </w:r>
+        <w:t xml:space="preserve">UC-02 Manage </w:t>
+      </w:r>
+      <w:proofErr w:type="gramStart"/>
+      <w:r>
+        <w:rPr>
+          <w:rFonts w:cs="Times New Roman"/>
+        </w:rPr>
+        <w:t>question bank</w:t>
+      </w:r>
+      <w:proofErr w:type="gramEnd"/>
     </w:p>
     <w:p>
       <w:pPr>
@@ -4168,11 +4325,19 @@
           <w:rFonts w:ascii="Times New Roman" w:hAnsi="Times New Roman" w:cs="Times New Roman"/>
         </w:rPr>
       </w:pPr>
-      <w:r>
-        <w:rPr>
-          <w:rFonts w:ascii="Times New Roman" w:hAnsi="Times New Roman" w:cs="Times New Roman"/>
-        </w:rPr>
-        <w:t>Student is authenticated and authorized for the specific quiz</w:t>
+      <w:proofErr w:type="gramStart"/>
+      <w:r>
+        <w:rPr>
+          <w:rFonts w:ascii="Times New Roman" w:hAnsi="Times New Roman" w:cs="Times New Roman"/>
+        </w:rPr>
+        <w:t>Student is</w:t>
+      </w:r>
+      <w:proofErr w:type="gramEnd"/>
+      <w:r>
+        <w:rPr>
+          <w:rFonts w:ascii="Times New Roman" w:hAnsi="Times New Roman" w:cs="Times New Roman"/>
+        </w:rPr>
+        <w:t xml:space="preserve"> authenticated and authorized for the specific quiz</w:t>
       </w:r>
     </w:p>
     <w:p>
@@ -4204,11 +4369,19 @@
           <w:rFonts w:ascii="Times New Roman" w:hAnsi="Times New Roman" w:cs="Times New Roman"/>
         </w:rPr>
       </w:pPr>
-      <w:r>
-        <w:rPr>
-          <w:rFonts w:ascii="Times New Roman" w:hAnsi="Times New Roman" w:cs="Times New Roman"/>
-        </w:rPr>
-        <w:t>Student has not reached the maximum attempts limit configured for this quiz</w:t>
+      <w:proofErr w:type="gramStart"/>
+      <w:r>
+        <w:rPr>
+          <w:rFonts w:ascii="Times New Roman" w:hAnsi="Times New Roman" w:cs="Times New Roman"/>
+        </w:rPr>
+        <w:t>Student has</w:t>
+      </w:r>
+      <w:proofErr w:type="gramEnd"/>
+      <w:r>
+        <w:rPr>
+          <w:rFonts w:ascii="Times New Roman" w:hAnsi="Times New Roman" w:cs="Times New Roman"/>
+        </w:rPr>
+        <w:t xml:space="preserve"> not reached the maximum attempts limit configured for this quiz</w:t>
       </w:r>
     </w:p>
     <w:p>
@@ -4944,7 +5117,21 @@
         <w:rPr>
           <w:rFonts w:ascii="Times New Roman" w:hAnsi="Times New Roman" w:cs="Times New Roman"/>
         </w:rPr>
-        <w:t>The displayed report must match the data in the database for that specific quiz</w:t>
+        <w:t xml:space="preserve">The </w:t>
+      </w:r>
+      <w:proofErr w:type="gramStart"/>
+      <w:r>
+        <w:rPr>
+          <w:rFonts w:ascii="Times New Roman" w:hAnsi="Times New Roman" w:cs="Times New Roman"/>
+        </w:rPr>
+        <w:t>displayed report</w:t>
+      </w:r>
+      <w:proofErr w:type="gramEnd"/>
+      <w:r>
+        <w:rPr>
+          <w:rFonts w:ascii="Times New Roman" w:hAnsi="Times New Roman" w:cs="Times New Roman"/>
+        </w:rPr>
+        <w:t xml:space="preserve"> must match the data in the database for that specific quiz</w:t>
       </w:r>
     </w:p>
     <w:p>
@@ -4976,8 +5163,30 @@
         <w:rPr>
           <w:rFonts w:cs="Times New Roman"/>
         </w:rPr>
-        <w:t>UC-06 Schedule and assign quiz</w:t>
-      </w:r>
+        <w:t xml:space="preserve">UC-06 Schedule and </w:t>
+      </w:r>
+      <w:proofErr w:type="gramStart"/>
+      <w:r>
+        <w:rPr>
+          <w:rFonts w:cs="Times New Roman"/>
+        </w:rPr>
+        <w:t>assign</w:t>
+      </w:r>
+      <w:proofErr w:type="gramEnd"/>
+      <w:r>
+        <w:rPr>
+          <w:rFonts w:cs="Times New Roman"/>
+        </w:rPr>
+        <w:t xml:space="preserve"> </w:t>
+      </w:r>
+      <w:proofErr w:type="gramStart"/>
+      <w:r>
+        <w:rPr>
+          <w:rFonts w:cs="Times New Roman"/>
+        </w:rPr>
+        <w:t>quiz</w:t>
+      </w:r>
+      <w:proofErr w:type="gramEnd"/>
     </w:p>
     <w:p>
       <w:pPr>
@@ -5658,7 +5867,21 @@
         <w:rPr>
           <w:rFonts w:ascii="Times New Roman" w:hAnsi="Times New Roman" w:cs="Times New Roman"/>
         </w:rPr>
-        <w:t>The system saves the changes and logs the action with the admin identity and time</w:t>
+        <w:t xml:space="preserve">The system saves </w:t>
+      </w:r>
+      <w:proofErr w:type="gramStart"/>
+      <w:r>
+        <w:rPr>
+          <w:rFonts w:ascii="Times New Roman" w:hAnsi="Times New Roman" w:cs="Times New Roman"/>
+        </w:rPr>
+        <w:t>the changes</w:t>
+      </w:r>
+      <w:proofErr w:type="gramEnd"/>
+      <w:r>
+        <w:rPr>
+          <w:rFonts w:ascii="Times New Roman" w:hAnsi="Times New Roman" w:cs="Times New Roman"/>
+        </w:rPr>
+        <w:t xml:space="preserve"> and logs the action with the admin identity and time</w:t>
       </w:r>
     </w:p>
     <w:p>
@@ -5784,7 +6007,21 @@
         <w:rPr>
           <w:rFonts w:ascii="Times New Roman" w:hAnsi="Times New Roman" w:cs="Times New Roman"/>
         </w:rPr>
-        <w:t>Admin can create a student account and the student can log in using the provided credentials</w:t>
+        <w:t xml:space="preserve">Admin can create a student </w:t>
+      </w:r>
+      <w:proofErr w:type="gramStart"/>
+      <w:r>
+        <w:rPr>
+          <w:rFonts w:ascii="Times New Roman" w:hAnsi="Times New Roman" w:cs="Times New Roman"/>
+        </w:rPr>
+        <w:t>account</w:t>
+      </w:r>
+      <w:proofErr w:type="gramEnd"/>
+      <w:r>
+        <w:rPr>
+          <w:rFonts w:ascii="Times New Roman" w:hAnsi="Times New Roman" w:cs="Times New Roman"/>
+        </w:rPr>
+        <w:t xml:space="preserve"> and the student can log in using the provided credentials</w:t>
       </w:r>
     </w:p>
     <w:p>
@@ -5802,7 +6039,21 @@
         <w:rPr>
           <w:rFonts w:ascii="Times New Roman" w:hAnsi="Times New Roman" w:cs="Times New Roman"/>
         </w:rPr>
-        <w:t>Admin can disable an account and the disabled user cannot log in</w:t>
+        <w:t xml:space="preserve">Admin can disable an </w:t>
+      </w:r>
+      <w:proofErr w:type="gramStart"/>
+      <w:r>
+        <w:rPr>
+          <w:rFonts w:ascii="Times New Roman" w:hAnsi="Times New Roman" w:cs="Times New Roman"/>
+        </w:rPr>
+        <w:t>account</w:t>
+      </w:r>
+      <w:proofErr w:type="gramEnd"/>
+      <w:r>
+        <w:rPr>
+          <w:rFonts w:ascii="Times New Roman" w:hAnsi="Times New Roman" w:cs="Times New Roman"/>
+        </w:rPr>
+        <w:t xml:space="preserve"> and the disabled user cannot log in</w:t>
       </w:r>
     </w:p>
     <w:p>
@@ -5820,7 +6071,21 @@
         <w:rPr>
           <w:rFonts w:ascii="Times New Roman" w:hAnsi="Times New Roman" w:cs="Times New Roman"/>
         </w:rPr>
-        <w:t>Admin can reset a password and the user can log in using the new password</w:t>
+        <w:t xml:space="preserve">Admin can reset a </w:t>
+      </w:r>
+      <w:proofErr w:type="gramStart"/>
+      <w:r>
+        <w:rPr>
+          <w:rFonts w:ascii="Times New Roman" w:hAnsi="Times New Roman" w:cs="Times New Roman"/>
+        </w:rPr>
+        <w:t>password</w:t>
+      </w:r>
+      <w:proofErr w:type="gramEnd"/>
+      <w:r>
+        <w:rPr>
+          <w:rFonts w:ascii="Times New Roman" w:hAnsi="Times New Roman" w:cs="Times New Roman"/>
+        </w:rPr>
+        <w:t xml:space="preserve"> and the user can log in using the new password</w:t>
       </w:r>
     </w:p>
     <w:p>
@@ -6123,7 +6388,21 @@
         <w:rPr>
           <w:rFonts w:ascii="Times New Roman" w:hAnsi="Times New Roman" w:cs="Times New Roman"/>
         </w:rPr>
-        <w:t>System shows a confirmation dialog: "Purge permanently? This will delete the quiz and all attempts results and cannot be undone"</w:t>
+        <w:t xml:space="preserve">System shows a confirmation dialog: "Purge permanently? This will delete the </w:t>
+      </w:r>
+      <w:proofErr w:type="gramStart"/>
+      <w:r>
+        <w:rPr>
+          <w:rFonts w:ascii="Times New Roman" w:hAnsi="Times New Roman" w:cs="Times New Roman"/>
+        </w:rPr>
+        <w:t>quiz</w:t>
+      </w:r>
+      <w:proofErr w:type="gramEnd"/>
+      <w:r>
+        <w:rPr>
+          <w:rFonts w:ascii="Times New Roman" w:hAnsi="Times New Roman" w:cs="Times New Roman"/>
+        </w:rPr>
+        <w:t xml:space="preserve"> and all attempts results and cannot be undone"</w:t>
       </w:r>
     </w:p>
     <w:p>
@@ -6213,7 +6492,21 @@
         <w:rPr>
           <w:rFonts w:ascii="Times New Roman" w:hAnsi="Times New Roman" w:cs="Times New Roman"/>
         </w:rPr>
-        <w:t>Teacher delete blocked due to attempts:</w:t>
+        <w:t xml:space="preserve">Teacher </w:t>
+      </w:r>
+      <w:proofErr w:type="gramStart"/>
+      <w:r>
+        <w:rPr>
+          <w:rFonts w:ascii="Times New Roman" w:hAnsi="Times New Roman" w:cs="Times New Roman"/>
+        </w:rPr>
+        <w:t>delete</w:t>
+      </w:r>
+      <w:proofErr w:type="gramEnd"/>
+      <w:r>
+        <w:rPr>
+          <w:rFonts w:ascii="Times New Roman" w:hAnsi="Times New Roman" w:cs="Times New Roman"/>
+        </w:rPr>
+        <w:t xml:space="preserve"> blocked due to attempts:</w:t>
       </w:r>
     </w:p>
     <w:p>
@@ -6303,7 +6596,21 @@
         <w:rPr>
           <w:rFonts w:ascii="Times New Roman" w:hAnsi="Times New Roman" w:cs="Times New Roman"/>
         </w:rPr>
-        <w:t>Teacher delete removes only quizzes with zero attempts</w:t>
+        <w:t xml:space="preserve">Teacher </w:t>
+      </w:r>
+      <w:proofErr w:type="gramStart"/>
+      <w:r>
+        <w:rPr>
+          <w:rFonts w:ascii="Times New Roman" w:hAnsi="Times New Roman" w:cs="Times New Roman"/>
+        </w:rPr>
+        <w:t>delete</w:t>
+      </w:r>
+      <w:proofErr w:type="gramEnd"/>
+      <w:r>
+        <w:rPr>
+          <w:rFonts w:ascii="Times New Roman" w:hAnsi="Times New Roman" w:cs="Times New Roman"/>
+        </w:rPr>
+        <w:t xml:space="preserve"> removes only quizzes with zero attempts</w:t>
       </w:r>
     </w:p>
     <w:p>
@@ -6393,7 +6700,21 @@
         <w:rPr>
           <w:rFonts w:ascii="Times New Roman" w:hAnsi="Times New Roman" w:cs="Times New Roman"/>
         </w:rPr>
-        <w:t>After admin purge, related attempts results are removed and the quiz no longer appears in reports</w:t>
+        <w:t xml:space="preserve">After admin purge, related attempts results are </w:t>
+      </w:r>
+      <w:proofErr w:type="gramStart"/>
+      <w:r>
+        <w:rPr>
+          <w:rFonts w:ascii="Times New Roman" w:hAnsi="Times New Roman" w:cs="Times New Roman"/>
+        </w:rPr>
+        <w:t>removed</w:t>
+      </w:r>
+      <w:proofErr w:type="gramEnd"/>
+      <w:r>
+        <w:rPr>
+          <w:rFonts w:ascii="Times New Roman" w:hAnsi="Times New Roman" w:cs="Times New Roman"/>
+        </w:rPr>
+        <w:t xml:space="preserve"> and the quiz no longer appears in reports</w:t>
       </w:r>
     </w:p>
     <w:p>
@@ -6732,7 +7053,21 @@
         <w:rPr>
           <w:rFonts w:ascii="Times New Roman" w:hAnsi="Times New Roman" w:cs="Times New Roman"/>
         </w:rPr>
-        <w:t>System permanently deletes all related attempt data including saved answers for that attempt</w:t>
+        <w:t xml:space="preserve">System permanently deletes all </w:t>
+      </w:r>
+      <w:proofErr w:type="gramStart"/>
+      <w:r>
+        <w:rPr>
+          <w:rFonts w:ascii="Times New Roman" w:hAnsi="Times New Roman" w:cs="Times New Roman"/>
+        </w:rPr>
+        <w:t>related attempt</w:t>
+      </w:r>
+      <w:proofErr w:type="gramEnd"/>
+      <w:r>
+        <w:rPr>
+          <w:rFonts w:ascii="Times New Roman" w:hAnsi="Times New Roman" w:cs="Times New Roman"/>
+        </w:rPr>
+        <w:t xml:space="preserve"> data including saved answers for that attempt</w:t>
       </w:r>
     </w:p>
     <w:p>
@@ -6804,7 +7139,21 @@
         <w:rPr>
           <w:rFonts w:ascii="Times New Roman" w:hAnsi="Times New Roman" w:cs="Times New Roman"/>
         </w:rPr>
-        <w:t>If teacher tries to delete an attempt for a quiz not owned by that teacher the system shall block the operation and show a clear message</w:t>
+        <w:t xml:space="preserve">If teacher tries to delete an attempt for a quiz not owned by that </w:t>
+      </w:r>
+      <w:proofErr w:type="gramStart"/>
+      <w:r>
+        <w:rPr>
+          <w:rFonts w:ascii="Times New Roman" w:hAnsi="Times New Roman" w:cs="Times New Roman"/>
+        </w:rPr>
+        <w:t>teacher</w:t>
+      </w:r>
+      <w:proofErr w:type="gramEnd"/>
+      <w:r>
+        <w:rPr>
+          <w:rFonts w:ascii="Times New Roman" w:hAnsi="Times New Roman" w:cs="Times New Roman"/>
+        </w:rPr>
+        <w:t xml:space="preserve"> the system shall block the operation and show a clear message</w:t>
       </w:r>
     </w:p>
     <w:p>
@@ -6840,7 +7189,21 @@
         <w:rPr>
           <w:rFonts w:ascii="Times New Roman" w:hAnsi="Times New Roman" w:cs="Times New Roman"/>
         </w:rPr>
-        <w:t>If the attempt no longer exists the system shall show an error message and refresh the attempt list</w:t>
+        <w:t xml:space="preserve">If the attempt no longer </w:t>
+      </w:r>
+      <w:proofErr w:type="gramStart"/>
+      <w:r>
+        <w:rPr>
+          <w:rFonts w:ascii="Times New Roman" w:hAnsi="Times New Roman" w:cs="Times New Roman"/>
+        </w:rPr>
+        <w:t>exists</w:t>
+      </w:r>
+      <w:proofErr w:type="gramEnd"/>
+      <w:r>
+        <w:rPr>
+          <w:rFonts w:ascii="Times New Roman" w:hAnsi="Times New Roman" w:cs="Times New Roman"/>
+        </w:rPr>
+        <w:t xml:space="preserve"> the system shall show an error message and refresh the attempt list</w:t>
       </w:r>
     </w:p>
     <w:p>
@@ -6931,7 +7294,21 @@
         <w:rPr>
           <w:rFonts w:ascii="Times New Roman" w:hAnsi="Times New Roman" w:cs="Times New Roman"/>
         </w:rPr>
-        <w:t>Teacher admin can delete an attempt and the student can start a new attempt</w:t>
+        <w:t xml:space="preserve">Teacher admin can delete an </w:t>
+      </w:r>
+      <w:proofErr w:type="gramStart"/>
+      <w:r>
+        <w:rPr>
+          <w:rFonts w:ascii="Times New Roman" w:hAnsi="Times New Roman" w:cs="Times New Roman"/>
+        </w:rPr>
+        <w:t>attempt</w:t>
+      </w:r>
+      <w:proofErr w:type="gramEnd"/>
+      <w:r>
+        <w:rPr>
+          <w:rFonts w:ascii="Times New Roman" w:hAnsi="Times New Roman" w:cs="Times New Roman"/>
+        </w:rPr>
+        <w:t xml:space="preserve"> and the student can start a new attempt</w:t>
       </w:r>
     </w:p>
     <w:p>
@@ -7500,7 +7877,21 @@
         <w:rPr>
           <w:rFonts w:ascii="Times New Roman" w:hAnsi="Times New Roman" w:cs="Times New Roman"/>
         </w:rPr>
-        <w:t>The user enters current password, new password, and confirm new password</w:t>
+        <w:t xml:space="preserve">The user enters current password, new password, and </w:t>
+      </w:r>
+      <w:proofErr w:type="gramStart"/>
+      <w:r>
+        <w:rPr>
+          <w:rFonts w:ascii="Times New Roman" w:hAnsi="Times New Roman" w:cs="Times New Roman"/>
+        </w:rPr>
+        <w:t>confirm</w:t>
+      </w:r>
+      <w:proofErr w:type="gramEnd"/>
+      <w:r>
+        <w:rPr>
+          <w:rFonts w:ascii="Times New Roman" w:hAnsi="Times New Roman" w:cs="Times New Roman"/>
+        </w:rPr>
+        <w:t xml:space="preserve"> new password</w:t>
       </w:r>
     </w:p>
     <w:p>
@@ -7626,7 +8017,21 @@
         <w:rPr>
           <w:rFonts w:ascii="Times New Roman" w:hAnsi="Times New Roman" w:cs="Times New Roman"/>
         </w:rPr>
-        <w:t>The system shows a success message: "Password changed successfully. Please log in again"</w:t>
+        <w:t xml:space="preserve">The system shows a </w:t>
+      </w:r>
+      <w:proofErr w:type="gramStart"/>
+      <w:r>
+        <w:rPr>
+          <w:rFonts w:ascii="Times New Roman" w:hAnsi="Times New Roman" w:cs="Times New Roman"/>
+        </w:rPr>
+        <w:t>success</w:t>
+      </w:r>
+      <w:proofErr w:type="gramEnd"/>
+      <w:r>
+        <w:rPr>
+          <w:rFonts w:ascii="Times New Roman" w:hAnsi="Times New Roman" w:cs="Times New Roman"/>
+        </w:rPr>
+        <w:t xml:space="preserve"> message: "Password changed successfully. Please log in again"</w:t>
       </w:r>
     </w:p>
     <w:p>
@@ -8236,7 +8641,21 @@
         <w:rPr>
           <w:rFonts w:ascii="Times New Roman" w:hAnsi="Times New Roman" w:cs="Times New Roman"/>
         </w:rPr>
-        <w:t>If the account is disabled, the system shall allow admin to reset password but the user still cannot log in until the account is enabled</w:t>
+        <w:t xml:space="preserve">If the account is disabled, the system shall allow admin to reset </w:t>
+      </w:r>
+      <w:proofErr w:type="gramStart"/>
+      <w:r>
+        <w:rPr>
+          <w:rFonts w:ascii="Times New Roman" w:hAnsi="Times New Roman" w:cs="Times New Roman"/>
+        </w:rPr>
+        <w:t>password</w:t>
+      </w:r>
+      <w:proofErr w:type="gramEnd"/>
+      <w:r>
+        <w:rPr>
+          <w:rFonts w:ascii="Times New Roman" w:hAnsi="Times New Roman" w:cs="Times New Roman"/>
+        </w:rPr>
+        <w:t xml:space="preserve"> but the user still cannot log in until the account is enabled</w:t>
       </w:r>
     </w:p>
     <w:p>
@@ -8444,7 +8863,21 @@
         <w:rPr>
           <w:rFonts w:ascii="Times New Roman" w:hAnsi="Times New Roman" w:cs="Times New Roman"/>
         </w:rPr>
-        <w:t>During the project demo, the system shall generate and download the CSV report within 5 seconds for a quiz with up to 100 attempts</w:t>
+        <w:t xml:space="preserve">During the project demo, the system </w:t>
+      </w:r>
+      <w:proofErr w:type="gramStart"/>
+      <w:r>
+        <w:rPr>
+          <w:rFonts w:ascii="Times New Roman" w:hAnsi="Times New Roman" w:cs="Times New Roman"/>
+        </w:rPr>
+        <w:t>shall</w:t>
+      </w:r>
+      <w:proofErr w:type="gramEnd"/>
+      <w:r>
+        <w:rPr>
+          <w:rFonts w:ascii="Times New Roman" w:hAnsi="Times New Roman" w:cs="Times New Roman"/>
+        </w:rPr>
+        <w:t xml:space="preserve"> generate and download the CSV report within 5 seconds for a quiz with up to 100 attempts</w:t>
       </w:r>
     </w:p>
     <w:p>
@@ -8639,7 +9072,63 @@
         <w:rPr>
           <w:rFonts w:ascii="Times New Roman" w:hAnsi="Times New Roman" w:cs="Times New Roman"/>
         </w:rPr>
-        <w:t>The system shall enforce role based access control so that student, teacher, and admin can access only features permitted for their roles</w:t>
+        <w:t xml:space="preserve">The system shall enforce </w:t>
+      </w:r>
+      <w:proofErr w:type="gramStart"/>
+      <w:r>
+        <w:rPr>
+          <w:rFonts w:ascii="Times New Roman" w:hAnsi="Times New Roman" w:cs="Times New Roman"/>
+        </w:rPr>
+        <w:t>role based</w:t>
+      </w:r>
+      <w:proofErr w:type="gramEnd"/>
+      <w:r>
+        <w:rPr>
+          <w:rFonts w:ascii="Times New Roman" w:hAnsi="Times New Roman" w:cs="Times New Roman"/>
+        </w:rPr>
+        <w:t xml:space="preserve"> access control so that </w:t>
+      </w:r>
+      <w:proofErr w:type="gramStart"/>
+      <w:r>
+        <w:rPr>
+          <w:rFonts w:ascii="Times New Roman" w:hAnsi="Times New Roman" w:cs="Times New Roman"/>
+        </w:rPr>
+        <w:t>student</w:t>
+      </w:r>
+      <w:proofErr w:type="gramEnd"/>
+      <w:r>
+        <w:rPr>
+          <w:rFonts w:ascii="Times New Roman" w:hAnsi="Times New Roman" w:cs="Times New Roman"/>
+        </w:rPr>
+        <w:t xml:space="preserve">, </w:t>
+      </w:r>
+      <w:proofErr w:type="gramStart"/>
+      <w:r>
+        <w:rPr>
+          <w:rFonts w:ascii="Times New Roman" w:hAnsi="Times New Roman" w:cs="Times New Roman"/>
+        </w:rPr>
+        <w:t>teacher</w:t>
+      </w:r>
+      <w:proofErr w:type="gramEnd"/>
+      <w:r>
+        <w:rPr>
+          <w:rFonts w:ascii="Times New Roman" w:hAnsi="Times New Roman" w:cs="Times New Roman"/>
+        </w:rPr>
+        <w:t xml:space="preserve">, and </w:t>
+      </w:r>
+      <w:proofErr w:type="gramStart"/>
+      <w:r>
+        <w:rPr>
+          <w:rFonts w:ascii="Times New Roman" w:hAnsi="Times New Roman" w:cs="Times New Roman"/>
+        </w:rPr>
+        <w:t>admin</w:t>
+      </w:r>
+      <w:proofErr w:type="gramEnd"/>
+      <w:r>
+        <w:rPr>
+          <w:rFonts w:ascii="Times New Roman" w:hAnsi="Times New Roman" w:cs="Times New Roman"/>
+        </w:rPr>
+        <w:t xml:space="preserve"> can access only features permitted for their roles</w:t>
       </w:r>
     </w:p>
     <w:p>
@@ -8897,7 +9386,21 @@
         <w:rPr>
           <w:rFonts w:ascii="Times New Roman" w:hAnsi="Times New Roman" w:cs="Times New Roman"/>
         </w:rPr>
-        <w:t>Requirements: The project shall provide comprehensive documentation in a README file (hosted on GitHub) including environment setup, build instructions, and a logical module architecture (auth, quiz, question, result). The source code shall follow a consistent coding standard to ensure understandability</w:t>
+        <w:t xml:space="preserve">Requirements: The project shall provide comprehensive documentation in a README file (hosted on GitHub) including environment setup, build instructions, and </w:t>
+      </w:r>
+      <w:proofErr w:type="gramStart"/>
+      <w:r>
+        <w:rPr>
+          <w:rFonts w:ascii="Times New Roman" w:hAnsi="Times New Roman" w:cs="Times New Roman"/>
+        </w:rPr>
+        <w:t>a logical</w:t>
+      </w:r>
+      <w:proofErr w:type="gramEnd"/>
+      <w:r>
+        <w:rPr>
+          <w:rFonts w:ascii="Times New Roman" w:hAnsi="Times New Roman" w:cs="Times New Roman"/>
+        </w:rPr>
+        <w:t xml:space="preserve"> module architecture (auth, quiz, question, result). The source code shall follow a consistent coding standard to ensure understandability</w:t>
       </w:r>
     </w:p>
     <w:p>
@@ -9196,7 +9699,21 @@
         <w:rPr>
           <w:rFonts w:ascii="Times New Roman" w:hAnsi="Times New Roman" w:cs="Times New Roman"/>
         </w:rPr>
-        <w:t>Attempt purge as teacher and confirm it is blocked</w:t>
+        <w:t xml:space="preserve">Attempt </w:t>
+      </w:r>
+      <w:proofErr w:type="gramStart"/>
+      <w:r>
+        <w:rPr>
+          <w:rFonts w:ascii="Times New Roman" w:hAnsi="Times New Roman" w:cs="Times New Roman"/>
+        </w:rPr>
+        <w:t>purge</w:t>
+      </w:r>
+      <w:proofErr w:type="gramEnd"/>
+      <w:r>
+        <w:rPr>
+          <w:rFonts w:ascii="Times New Roman" w:hAnsi="Times New Roman" w:cs="Times New Roman"/>
+        </w:rPr>
+        <w:t xml:space="preserve"> as teacher and confirm it is blocked</w:t>
       </w:r>
     </w:p>
     <w:p>
@@ -9214,7 +9731,21 @@
         <w:rPr>
           <w:rFonts w:ascii="Times New Roman" w:hAnsi="Times New Roman" w:cs="Times New Roman"/>
         </w:rPr>
-        <w:t>Attempt teacher delete on a quiz with attempts and confirm it is blocked</w:t>
+        <w:t xml:space="preserve">Attempt </w:t>
+      </w:r>
+      <w:proofErr w:type="gramStart"/>
+      <w:r>
+        <w:rPr>
+          <w:rFonts w:ascii="Times New Roman" w:hAnsi="Times New Roman" w:cs="Times New Roman"/>
+        </w:rPr>
+        <w:t>teacher</w:t>
+      </w:r>
+      <w:proofErr w:type="gramEnd"/>
+      <w:r>
+        <w:rPr>
+          <w:rFonts w:ascii="Times New Roman" w:hAnsi="Times New Roman" w:cs="Times New Roman"/>
+        </w:rPr>
+        <w:t xml:space="preserve"> delete on a quiz with attempts and confirm it is blocked</w:t>
       </w:r>
     </w:p>
     <w:p>
@@ -9282,7 +9813,21 @@
         <w:rPr>
           <w:rFonts w:ascii="Times New Roman" w:hAnsi="Times New Roman" w:cs="Times New Roman"/>
         </w:rPr>
-        <w:t>The database schema shall support deleting an attempt together with its related answer records without foreign key constraint errors</w:t>
+        <w:t xml:space="preserve">The database </w:t>
+      </w:r>
+      <w:proofErr w:type="gramStart"/>
+      <w:r>
+        <w:rPr>
+          <w:rFonts w:ascii="Times New Roman" w:hAnsi="Times New Roman" w:cs="Times New Roman"/>
+        </w:rPr>
+        <w:t>schema</w:t>
+      </w:r>
+      <w:proofErr w:type="gramEnd"/>
+      <w:r>
+        <w:rPr>
+          <w:rFonts w:ascii="Times New Roman" w:hAnsi="Times New Roman" w:cs="Times New Roman"/>
+        </w:rPr>
+        <w:t xml:space="preserve"> shall support deleting an attempt together with its related answer records without foreign key constraint errors</w:t>
       </w:r>
     </w:p>
     <w:p>
@@ -9355,8 +9900,14 @@
       </w:r>
     </w:p>
     <w:p>
-      <w:r>
-        <w:rPr>
+      <w:pPr>
+        <w:rPr>
+          <w:rFonts w:ascii="Times New Roman" w:hAnsi="Times New Roman" w:cs="Times New Roman"/>
+        </w:rPr>
+      </w:pPr>
+      <w:r>
+        <w:rPr>
+          <w:rFonts w:ascii="Times New Roman" w:hAnsi="Times New Roman" w:cs="Times New Roman"/>
           <w:noProof/>
         </w:rPr>
         <w:drawing>
@@ -9425,8 +9976,14 @@
       </w:r>
     </w:p>
     <w:p>
-      <w:r>
-        <w:rPr>
+      <w:pPr>
+        <w:rPr>
+          <w:rFonts w:ascii="Times New Roman" w:hAnsi="Times New Roman" w:cs="Times New Roman"/>
+        </w:rPr>
+      </w:pPr>
+      <w:r>
+        <w:rPr>
+          <w:rFonts w:ascii="Times New Roman" w:hAnsi="Times New Roman" w:cs="Times New Roman"/>
           <w:noProof/>
         </w:rPr>
         <w:drawing>
@@ -9495,6 +10052,7 @@
       </w:r>
       <w:r>
         <w:rPr>
+          <w:rFonts w:cs="Times New Roman"/>
           <w:noProof/>
         </w:rPr>
         <w:drawing>
@@ -9548,6 +10106,7 @@
       </w:r>
       <w:r>
         <w:rPr>
+          <w:rFonts w:cs="Times New Roman"/>
           <w:noProof/>
         </w:rPr>
         <w:drawing>
@@ -9601,6 +10160,7 @@
       </w:r>
       <w:r>
         <w:rPr>
+          <w:rFonts w:cs="Times New Roman"/>
           <w:noProof/>
         </w:rPr>
         <w:lastRenderedPageBreak/>
@@ -9655,6 +10215,7 @@
       </w:r>
       <w:r>
         <w:rPr>
+          <w:rFonts w:cs="Times New Roman"/>
           <w:noProof/>
         </w:rPr>
         <w:drawing>
@@ -9708,6 +10269,7 @@
       </w:r>
       <w:r>
         <w:rPr>
+          <w:rFonts w:cs="Times New Roman"/>
           <w:noProof/>
         </w:rPr>
         <w:lastRenderedPageBreak/>
@@ -9762,6 +10324,7 @@
       </w:r>
       <w:r>
         <w:rPr>
+          <w:rFonts w:cs="Times New Roman"/>
           <w:noProof/>
         </w:rPr>
         <w:drawing>
@@ -9815,6 +10378,7 @@
       </w:r>
       <w:r>
         <w:rPr>
+          <w:rFonts w:cs="Times New Roman"/>
           <w:noProof/>
         </w:rPr>
         <w:lastRenderedPageBreak/>
@@ -9869,6 +10433,7 @@
       </w:r>
       <w:r>
         <w:rPr>
+          <w:rFonts w:cs="Times New Roman"/>
           <w:noProof/>
         </w:rPr>
         <w:drawing>
@@ -9922,6 +10487,7 @@
       </w:r>
       <w:r>
         <w:rPr>
+          <w:rFonts w:cs="Times New Roman"/>
           <w:noProof/>
         </w:rPr>
         <w:lastRenderedPageBreak/>
@@ -9976,6 +10542,7 @@
       </w:r>
       <w:r>
         <w:rPr>
+          <w:rFonts w:cs="Times New Roman"/>
           <w:noProof/>
         </w:rPr>
         <w:drawing>
@@ -10029,6 +10596,7 @@
       </w:r>
       <w:r>
         <w:rPr>
+          <w:rFonts w:cs="Times New Roman"/>
           <w:noProof/>
         </w:rPr>
         <w:lastRenderedPageBreak/>
@@ -10083,6 +10651,7 @@
       </w:r>
       <w:r>
         <w:rPr>
+          <w:rFonts w:cs="Times New Roman"/>
           <w:noProof/>
         </w:rPr>
         <w:drawing>
@@ -10136,6 +10705,7 @@
       </w:r>
       <w:r>
         <w:rPr>
+          <w:rFonts w:cs="Times New Roman"/>
           <w:noProof/>
         </w:rPr>
         <w:lastRenderedPageBreak/>
@@ -10190,6 +10760,7 @@
       </w:r>
       <w:r>
         <w:rPr>
+          <w:rFonts w:cs="Times New Roman"/>
           <w:noProof/>
         </w:rPr>
         <w:drawing>
@@ -10243,6 +10814,7 @@
       </w:r>
       <w:r>
         <w:rPr>
+          <w:rFonts w:cs="Times New Roman"/>
           <w:noProof/>
         </w:rPr>
         <w:lastRenderedPageBreak/>
@@ -10297,6 +10869,7 @@
       </w:r>
       <w:r>
         <w:rPr>
+          <w:rFonts w:cs="Times New Roman"/>
           <w:noProof/>
         </w:rPr>
         <w:drawing>
@@ -10350,6 +10923,7 @@
       </w:r>
       <w:r>
         <w:rPr>
+          <w:rFonts w:cs="Times New Roman"/>
           <w:noProof/>
         </w:rPr>
         <w:lastRenderedPageBreak/>
@@ -10404,6 +10978,7 @@
       </w:r>
       <w:r>
         <w:rPr>
+          <w:rFonts w:cs="Times New Roman"/>
           <w:noProof/>
         </w:rPr>
         <w:drawing>
@@ -10457,6 +11032,7 @@
       </w:r>
       <w:r>
         <w:rPr>
+          <w:rFonts w:cs="Times New Roman"/>
           <w:noProof/>
         </w:rPr>
         <w:lastRenderedPageBreak/>
@@ -10513,8 +11089,14 @@
     <w:p>
       <w:pPr>
         <w:pStyle w:val="Heading2"/>
-      </w:pPr>
-      <w:r>
+        <w:rPr>
+          <w:rFonts w:cs="Times New Roman"/>
+        </w:rPr>
+      </w:pPr>
+      <w:r>
+        <w:rPr>
+          <w:rFonts w:cs="Times New Roman"/>
+        </w:rPr>
         <w:t>Bảng phân công</w:t>
       </w:r>
     </w:p>

</xml_diff>